<commit_message>
feat: implement package management functionality for agencies, including creation, retrieval, update, and deletion of packages
</commit_message>
<xml_diff>
--- a/Oloha Documentation.docx
+++ b/Oloha Documentation.docx
@@ -150,7 +150,7 @@
           <w:szCs w:val="24"/>
         </w:rPr>
         <w:pict>
-          <v:rect id="_x0000_i1115" style="width:0;height:1.5pt" o:hralign="center" o:hrstd="t" o:hr="t" fillcolor="#a0a0a0" stroked="f"/>
+          <v:rect id="_x0000_i1025" style="width:0;height:1.5pt" o:hralign="center" o:hrstd="t" o:hr="t" fillcolor="#a0a0a0" stroked="f"/>
         </w:pict>
       </w:r>
     </w:p>
@@ -526,7 +526,7 @@
           <w:szCs w:val="24"/>
         </w:rPr>
         <w:pict>
-          <v:rect id="_x0000_i1116" style="width:0;height:1.5pt" o:hralign="center" o:hrstd="t" o:hr="t" fillcolor="#a0a0a0" stroked="f"/>
+          <v:rect id="_x0000_i1026" style="width:0;height:1.5pt" o:hralign="center" o:hrstd="t" o:hr="t" fillcolor="#a0a0a0" stroked="f"/>
         </w:pict>
       </w:r>
     </w:p>
@@ -724,7 +724,7 @@
           <w:szCs w:val="24"/>
         </w:rPr>
         <w:pict>
-          <v:rect id="_x0000_i1117" style="width:0;height:1.5pt" o:hralign="center" o:hrstd="t" o:hr="t" fillcolor="#a0a0a0" stroked="f"/>
+          <v:rect id="_x0000_i1027" style="width:0;height:1.5pt" o:hralign="center" o:hrstd="t" o:hr="t" fillcolor="#a0a0a0" stroked="f"/>
         </w:pict>
       </w:r>
     </w:p>
@@ -841,23 +841,15 @@
           <w:sz w:val="24"/>
           <w:szCs w:val="24"/>
         </w:rPr>
-        <w:t>Dashboard with analytics and reports (total users, bookings,</w:t>
-      </w:r>
-      <w:r>
-        <w:rPr>
-          <w:rFonts w:asciiTheme="majorHAnsi" w:eastAsia="Times New Roman" w:hAnsiTheme="majorHAnsi" w:cstheme="majorHAnsi"/>
-          <w:sz w:val="24"/>
-          <w:szCs w:val="24"/>
-        </w:rPr>
-        <w:t xml:space="preserve"> packages</w:t>
-      </w:r>
-      <w:r>
-        <w:rPr>
-          <w:rFonts w:asciiTheme="majorHAnsi" w:eastAsia="Times New Roman" w:hAnsiTheme="majorHAnsi" w:cstheme="majorHAnsi"/>
-          <w:sz w:val="24"/>
-          <w:szCs w:val="24"/>
-        </w:rPr>
-        <w:t>)</w:t>
+        <w:t>Dashboard with analytics and</w:t>
+      </w:r>
+      <w:r>
+        <w:rPr>
+          <w:rFonts w:asciiTheme="majorHAnsi" w:eastAsia="Times New Roman" w:hAnsiTheme="majorHAnsi" w:cstheme="majorHAnsi"/>
+          <w:sz w:val="24"/>
+          <w:szCs w:val="24"/>
+        </w:rPr>
+        <w:t xml:space="preserve"> reports</w:t>
       </w:r>
     </w:p>
     <w:p>
@@ -909,23 +901,7 @@
           <w:sz w:val="24"/>
           <w:szCs w:val="24"/>
         </w:rPr>
-        <w:t>Agency management (</w:t>
-      </w:r>
-      <w:r>
-        <w:rPr>
-          <w:rFonts w:asciiTheme="majorHAnsi" w:eastAsia="Times New Roman" w:hAnsiTheme="majorHAnsi" w:cstheme="majorHAnsi"/>
-          <w:sz w:val="24"/>
-          <w:szCs w:val="24"/>
-        </w:rPr>
-        <w:t>approve/reject agencies</w:t>
-      </w:r>
-      <w:r>
-        <w:rPr>
-          <w:rFonts w:asciiTheme="majorHAnsi" w:eastAsia="Times New Roman" w:hAnsiTheme="majorHAnsi" w:cstheme="majorHAnsi"/>
-          <w:sz w:val="24"/>
-          <w:szCs w:val="24"/>
-        </w:rPr>
-        <w:t>)</w:t>
+        <w:t>Agency management</w:t>
       </w:r>
     </w:p>
     <w:p>
@@ -947,7 +923,7 @@
           <w:sz w:val="24"/>
           <w:szCs w:val="24"/>
         </w:rPr>
-        <w:t>Package oversight (monitor, remove inappropriate packages)</w:t>
+        <w:t>Package oversight</w:t>
       </w:r>
     </w:p>
     <w:p>
@@ -977,15 +953,7 @@
           <w:sz w:val="24"/>
           <w:szCs w:val="24"/>
         </w:rPr>
-        <w:t>ment (view all bookings</w:t>
-      </w:r>
-      <w:r>
-        <w:rPr>
-          <w:rFonts w:asciiTheme="majorHAnsi" w:eastAsia="Times New Roman" w:hAnsiTheme="majorHAnsi" w:cstheme="majorHAnsi"/>
-          <w:sz w:val="24"/>
-          <w:szCs w:val="24"/>
-        </w:rPr>
-        <w:t>)</w:t>
+        <w:t>ment</w:t>
       </w:r>
     </w:p>
     <w:p>
@@ -1050,7 +1018,7 @@
           <w:szCs w:val="24"/>
         </w:rPr>
         <w:pict>
-          <v:rect id="_x0000_i1118" style="width:0;height:1.5pt" o:hralign="center" o:hrstd="t" o:hr="t" fillcolor="#a0a0a0" stroked="f"/>
+          <v:rect id="_x0000_i1028" style="width:0;height:1.5pt" o:hralign="center" o:hrstd="t" o:hr="t" fillcolor="#a0a0a0" stroked="f"/>
         </w:pict>
       </w:r>
     </w:p>
@@ -1144,7 +1112,15 @@
           <w:sz w:val="24"/>
           <w:szCs w:val="24"/>
         </w:rPr>
-        <w:t>Agency profile management (info, verification, contact)</w:t>
+        <w:t>Agency profile manageme</w:t>
+      </w:r>
+      <w:r>
+        <w:rPr>
+          <w:rFonts w:asciiTheme="majorHAnsi" w:eastAsia="Times New Roman" w:hAnsiTheme="majorHAnsi" w:cstheme="majorHAnsi"/>
+          <w:sz w:val="24"/>
+          <w:szCs w:val="24"/>
+        </w:rPr>
+        <w:t>nt</w:t>
       </w:r>
     </w:p>
     <w:p>
@@ -1166,7 +1142,7 @@
           <w:sz w:val="24"/>
           <w:szCs w:val="24"/>
         </w:rPr>
-        <w:t>Package management (add/edit/delete packages with details and media)</w:t>
+        <w:t xml:space="preserve">Package management </w:t>
       </w:r>
     </w:p>
     <w:p>
@@ -1188,7 +1164,7 @@
           <w:sz w:val="24"/>
           <w:szCs w:val="24"/>
         </w:rPr>
-        <w:t>Booking management (view, confirm, cancel bookings)</w:t>
+        <w:t xml:space="preserve">Booking management </w:t>
       </w:r>
     </w:p>
     <w:p>
@@ -1210,7 +1186,7 @@
           <w:sz w:val="24"/>
           <w:szCs w:val="24"/>
         </w:rPr>
-        <w:t>Review management (view/respond to reviews)</w:t>
+        <w:t xml:space="preserve">Review management </w:t>
       </w:r>
     </w:p>
     <w:p>
@@ -1259,7 +1235,7 @@
           <w:szCs w:val="24"/>
         </w:rPr>
         <w:pict>
-          <v:rect id="_x0000_i1119" style="width:0;height:1.5pt" o:hralign="center" o:hrstd="t" o:hr="t" fillcolor="#a0a0a0" stroked="f"/>
+          <v:rect id="_x0000_i1029" style="width:0;height:1.5pt" o:hralign="center" o:hrstd="t" o:hr="t" fillcolor="#a0a0a0" stroked="f"/>
         </w:pict>
       </w:r>
     </w:p>
@@ -1362,15 +1338,7 @@
           <w:sz w:val="24"/>
           <w:szCs w:val="24"/>
         </w:rPr>
-        <w:t>anagement (personal info</w:t>
-      </w:r>
-      <w:r>
-        <w:rPr>
-          <w:rFonts w:asciiTheme="majorHAnsi" w:eastAsia="Times New Roman" w:hAnsiTheme="majorHAnsi" w:cstheme="majorHAnsi"/>
-          <w:sz w:val="24"/>
-          <w:szCs w:val="24"/>
-        </w:rPr>
-        <w:t>)</w:t>
+        <w:t>anagement</w:t>
       </w:r>
     </w:p>
     <w:p>
@@ -1392,7 +1360,17 @@
           <w:sz w:val="24"/>
           <w:szCs w:val="24"/>
         </w:rPr>
-        <w:t>Package search and discovery (filter by destination, duration, price, reviews)</w:t>
+        <w:t xml:space="preserve">Package search and discovery </w:t>
+      </w:r>
+      <w:bookmarkStart w:id="0" w:name="_GoBack"/>
+      <w:bookmarkEnd w:id="0"/>
+      <w:r>
+        <w:rPr>
+          <w:rFonts w:asciiTheme="majorHAnsi" w:eastAsia="Times New Roman" w:hAnsiTheme="majorHAnsi" w:cstheme="majorHAnsi"/>
+          <w:sz w:val="24"/>
+          <w:szCs w:val="24"/>
+        </w:rPr>
+        <w:t>(filter by destination, duration, price, reviews)</w:t>
       </w:r>
     </w:p>
     <w:p>
@@ -1485,7 +1463,7 @@
           <w:szCs w:val="24"/>
         </w:rPr>
         <w:pict>
-          <v:rect id="_x0000_i1120" style="width:0;height:1.5pt" o:hralign="center" o:hrstd="t" o:hr="t" fillcolor="#a0a0a0" stroked="f"/>
+          <v:rect id="_x0000_i1030" style="width:0;height:1.5pt" o:hralign="center" o:hrstd="t" o:hr="t" fillcolor="#a0a0a0" stroked="f"/>
         </w:pict>
       </w:r>
     </w:p>
@@ -1704,7 +1682,7 @@
           <w:szCs w:val="24"/>
         </w:rPr>
         <w:pict>
-          <v:rect id="_x0000_i1121" style="width:0;height:1.5pt" o:hralign="center" o:hrstd="t" o:hr="t" fillcolor="#a0a0a0" stroked="f"/>
+          <v:rect id="_x0000_i1031" style="width:0;height:1.5pt" o:hralign="center" o:hrstd="t" o:hr="t" fillcolor="#a0a0a0" stroked="f"/>
         </w:pict>
       </w:r>
     </w:p>
@@ -2326,7 +2304,7 @@
           <w:szCs w:val="24"/>
         </w:rPr>
         <w:pict>
-          <v:rect id="_x0000_i1122" style="width:0;height:1.5pt" o:hralign="center" o:hrstd="t" o:hr="t" fillcolor="#a0a0a0" stroked="f"/>
+          <v:rect id="_x0000_i1032" style="width:0;height:1.5pt" o:hralign="center" o:hrstd="t" o:hr="t" fillcolor="#a0a0a0" stroked="f"/>
         </w:pict>
       </w:r>
     </w:p>
@@ -2613,7 +2591,7 @@
           <w:szCs w:val="24"/>
         </w:rPr>
         <w:pict>
-          <v:rect id="_x0000_i1123" style="width:0;height:1.5pt" o:hralign="center" o:hrstd="t" o:hr="t" fillcolor="#a0a0a0" stroked="f"/>
+          <v:rect id="_x0000_i1033" style="width:0;height:1.5pt" o:hralign="center" o:hrstd="t" o:hr="t" fillcolor="#a0a0a0" stroked="f"/>
         </w:pict>
       </w:r>
     </w:p>
@@ -2964,7 +2942,7 @@
           <w:szCs w:val="24"/>
         </w:rPr>
         <w:pict>
-          <v:rect id="_x0000_i1125" style="width:0;height:1.5pt" o:hralign="center" o:hrstd="t" o:hr="t" fillcolor="#a0a0a0" stroked="f"/>
+          <v:rect id="_x0000_i1034" style="width:0;height:1.5pt" o:hralign="center" o:hrstd="t" o:hr="t" fillcolor="#a0a0a0" stroked="f"/>
         </w:pict>
       </w:r>
     </w:p>
@@ -3127,7 +3105,7 @@
           <w:szCs w:val="24"/>
         </w:rPr>
         <w:pict>
-          <v:rect id="_x0000_i1129" style="width:0;height:1.5pt" o:hralign="center" o:hrstd="t" o:hr="t" fillcolor="#a0a0a0" stroked="f"/>
+          <v:rect id="_x0000_i1035" style="width:0;height:1.5pt" o:hralign="center" o:hrstd="t" o:hr="t" fillcolor="#a0a0a0" stroked="f"/>
         </w:pict>
       </w:r>
     </w:p>
@@ -3181,8 +3159,6 @@
         </w:rPr>
         <w:t>This Travel App aims to provide a seamless platform for users to discover and book travel packages while allowing agencies to efficiently manage their offerings. The SuperAdmin module ensures oversight, analytics, and security, creating a robust and scalable travel ecosystem.</w:t>
       </w:r>
-      <w:bookmarkStart w:id="0" w:name="_GoBack"/>
-      <w:bookmarkEnd w:id="0"/>
     </w:p>
     <w:sectPr>
       <w:pgSz w:w="12240" w:h="15840"/>

</xml_diff>